<commit_message>
basic 2D version like 3D
和3d一样的功能，待后续拓展
</commit_message>
<xml_diff>
--- a/Tutorials.docx
+++ b/Tutorials.docx
@@ -2119,6 +2119,103 @@
     </w:p>
     <w:p>
       <w:pPr>
+        <w:rPr>
+          <w:rFonts w:ascii="楷体" w:eastAsia="楷体" w:hAnsi="楷体"/>
+        </w:rPr>
+      </w:pPr>
+      <w:r>
+        <w:rPr>
+          <w:rFonts w:ascii="楷体" w:eastAsia="楷体" w:hAnsi="楷体" w:hint="eastAsia"/>
+        </w:rPr>
+        <w:t>：</w:t>
+      </w:r>
+      <w:r>
+        <w:rPr>
+          <w:rFonts w:ascii="楷体" w:eastAsia="楷体" w:hAnsi="楷体"/>
+        </w:rPr>
+        <w:t>Dumpling的滑步问题似乎把重心降低也不是很好用</w:t>
+      </w:r>
+      <w:r>
+        <w:rPr>
+          <w:rFonts w:ascii="楷体" w:eastAsia="楷体" w:hAnsi="楷体" w:hint="eastAsia"/>
+        </w:rPr>
+        <w:t>，增大了linear</w:t>
+      </w:r>
+      <w:r>
+        <w:rPr>
+          <w:rFonts w:ascii="楷体" w:eastAsia="楷体" w:hAnsi="楷体"/>
+        </w:rPr>
+        <w:t xml:space="preserve"> drag参数改善了很多</w:t>
+      </w:r>
+      <w:r>
+        <w:rPr>
+          <w:rFonts w:ascii="楷体" w:eastAsia="楷体" w:hAnsi="楷体" w:hint="eastAsia"/>
+        </w:rPr>
+        <w:t>，linear</w:t>
+      </w:r>
+      <w:r>
+        <w:rPr>
+          <w:rFonts w:ascii="楷体" w:eastAsia="楷体" w:hAnsi="楷体"/>
+        </w:rPr>
+        <w:t xml:space="preserve"> drag应该控制的是摩擦力</w:t>
+      </w:r>
+      <w:r>
+        <w:rPr>
+          <w:rFonts w:ascii="楷体" w:eastAsia="楷体" w:hAnsi="楷体" w:hint="eastAsia"/>
+        </w:rPr>
+        <w:t>。</w:t>
+      </w:r>
+    </w:p>
+    <w:p>
+      <w:pPr>
+        <w:jc w:val="center"/>
+        <w:rPr>
+          <w:rFonts w:ascii="楷体" w:eastAsia="楷体" w:hAnsi="楷体"/>
+        </w:rPr>
+      </w:pPr>
+      <w:r>
+        <w:rPr>
+          <w:noProof/>
+        </w:rPr>
+        <w:drawing>
+          <wp:inline distT="0" distB="0" distL="0" distR="0" wp14:anchorId="5D990C23" wp14:editId="115385DA">
+            <wp:extent cx="2486025" cy="851536"/>
+            <wp:effectExtent l="0" t="0" r="0" b="5715"/>
+            <wp:docPr id="2" name="图片 2"/>
+            <wp:cNvGraphicFramePr>
+              <a:graphicFrameLocks xmlns:a="http://schemas.openxmlformats.org/drawingml/2006/main" noChangeAspect="1"/>
+            </wp:cNvGraphicFramePr>
+            <a:graphic xmlns:a="http://schemas.openxmlformats.org/drawingml/2006/main">
+              <a:graphicData uri="http://schemas.openxmlformats.org/drawingml/2006/picture">
+                <pic:pic xmlns:pic="http://schemas.openxmlformats.org/drawingml/2006/picture">
+                  <pic:nvPicPr>
+                    <pic:cNvPr id="1" name=""/>
+                    <pic:cNvPicPr/>
+                  </pic:nvPicPr>
+                  <pic:blipFill>
+                    <a:blip r:embed="rId5"/>
+                    <a:stretch>
+                      <a:fillRect/>
+                    </a:stretch>
+                  </pic:blipFill>
+                  <pic:spPr>
+                    <a:xfrm>
+                      <a:off x="0" y="0"/>
+                      <a:ext cx="2529712" cy="866500"/>
+                    </a:xfrm>
+                    <a:prstGeom prst="rect">
+                      <a:avLst/>
+                    </a:prstGeom>
+                  </pic:spPr>
+                </pic:pic>
+              </a:graphicData>
+            </a:graphic>
+          </wp:inline>
+        </w:drawing>
+      </w:r>
+    </w:p>
+    <w:p>
+      <w:pPr>
         <w:pStyle w:val="3"/>
         <w:rPr>
           <w:rFonts w:ascii="楷体" w:eastAsia="楷体" w:hAnsi="楷体"/>
@@ -2509,6 +2606,7 @@
           <w:sz w:val="28"/>
           <w:szCs w:val="28"/>
         </w:rPr>
+        <w:lastRenderedPageBreak/>
         <w:t>预告</w:t>
       </w:r>
       <w:r>
@@ -2577,6 +2675,99 @@
         </w:rPr>
         <w:t>：</w:t>
       </w:r>
+      <w:r>
+        <w:rPr>
+          <w:rFonts w:ascii="楷体" w:eastAsia="楷体" w:hAnsi="楷体" w:hint="eastAsia"/>
+        </w:rPr>
+        <w:t>运动轨迹的预测是虚线</w:t>
+      </w:r>
+      <w:r>
+        <w:rPr>
+          <w:rFonts w:ascii="楷体" w:eastAsia="楷体" w:hAnsi="楷体" w:hint="eastAsia"/>
+        </w:rPr>
+        <w:t>，用line</w:t>
+      </w:r>
+      <w:r>
+        <w:rPr>
+          <w:rFonts w:ascii="楷体" w:eastAsia="楷体" w:hAnsi="楷体"/>
+        </w:rPr>
+        <w:t>Render组件来实现</w:t>
+      </w:r>
+      <w:r>
+        <w:rPr>
+          <w:rFonts w:ascii="楷体" w:eastAsia="楷体" w:hAnsi="楷体" w:hint="eastAsia"/>
+        </w:rPr>
+        <w:t>，</w:t>
+      </w:r>
+      <w:r>
+        <w:rPr>
+          <w:rFonts w:ascii="楷体" w:eastAsia="楷体" w:hAnsi="楷体"/>
+        </w:rPr>
+        <w:t>但是抛物线方程不会写哭</w:t>
+      </w:r>
+      <w:r>
+        <w:rPr>
+          <w:rFonts w:ascii="楷体" w:eastAsia="楷体" w:hAnsi="楷体" w:hint="eastAsia"/>
+        </w:rPr>
+        <w:t>。</w:t>
+      </w:r>
+      <w:r>
+        <w:rPr>
+          <w:rFonts w:ascii="楷体" w:eastAsia="楷体" w:hAnsi="楷体"/>
+        </w:rPr>
+        <w:t>而且虚线有问题</w:t>
+      </w:r>
+      <w:r>
+        <w:rPr>
+          <w:rFonts w:ascii="楷体" w:eastAsia="楷体" w:hAnsi="楷体" w:hint="eastAsia"/>
+        </w:rPr>
+        <w:t>，</w:t>
+      </w:r>
+      <w:r>
+        <w:rPr>
+          <w:rFonts w:ascii="楷体" w:eastAsia="楷体" w:hAnsi="楷体"/>
+        </w:rPr>
+        <w:t>轨迹线起始位置不会重置</w:t>
+      </w:r>
+      <w:r>
+        <w:rPr>
+          <w:rFonts w:ascii="楷体" w:eastAsia="楷体" w:hAnsi="楷体" w:hint="eastAsia"/>
+        </w:rPr>
+        <w:t>。</w:t>
+      </w:r>
+    </w:p>
+    <w:p>
+      <w:pPr>
+        <w:rPr>
+          <w:rFonts w:ascii="楷体" w:eastAsia="楷体" w:hAnsi="楷体" w:hint="eastAsia"/>
+        </w:rPr>
+      </w:pPr>
+      <w:r>
+        <w:rPr>
+          <w:rFonts w:ascii="楷体" w:eastAsia="楷体" w:hAnsi="楷体"/>
+        </w:rPr>
+        <w:t>不清楚unity内部的rigidbody2d</w:t>
+      </w:r>
+      <w:r>
+        <w:rPr>
+          <w:rFonts w:ascii="楷体" w:eastAsia="楷体" w:hAnsi="楷体" w:hint="eastAsia"/>
+        </w:rPr>
+        <w:t>，</w:t>
+      </w:r>
+      <w:r>
+        <w:rPr>
+          <w:rFonts w:ascii="楷体" w:eastAsia="楷体" w:hAnsi="楷体"/>
+        </w:rPr>
+        <w:t>物理运动效果是怎么实现的</w:t>
+      </w:r>
+      <w:r>
+        <w:rPr>
+          <w:rFonts w:ascii="楷体" w:eastAsia="楷体" w:hAnsi="楷体" w:hint="eastAsia"/>
+        </w:rPr>
+        <w:t>。</w:t>
+      </w:r>
+      <w:bookmarkStart w:id="0" w:name="_GoBack"/>
+      <w:bookmarkEnd w:id="0"/>
     </w:p>
     <w:p>
       <w:pPr>
@@ -2593,7 +2784,6 @@
           <w:sz w:val="28"/>
           <w:szCs w:val="28"/>
         </w:rPr>
-        <w:lastRenderedPageBreak/>
         <w:t>分数显示</w:t>
       </w:r>
     </w:p>
@@ -3384,6 +3574,7 @@
           <w:sz w:val="28"/>
           <w:szCs w:val="28"/>
         </w:rPr>
+        <w:lastRenderedPageBreak/>
         <w:t>对象池回收和销毁</w:t>
       </w:r>
     </w:p>
@@ -3564,7 +3755,6 @@
         <w:rPr>
           <w:rFonts w:ascii="楷体" w:eastAsia="楷体" w:hAnsi="楷体" w:hint="eastAsia"/>
         </w:rPr>
-        <w:lastRenderedPageBreak/>
         <w:t xml:space="preserve"> </w:t>
       </w:r>
     </w:p>
@@ -3665,7 +3855,7 @@
       </w:r>
     </w:p>
     <w:p>
-      <w:hyperlink r:id="rId5" w:history="1">
+      <w:hyperlink r:id="rId6" w:history="1">
         <w:r>
           <w:rPr>
             <w:rStyle w:val="a4"/>
@@ -3680,7 +3870,7 @@
           <w:rFonts w:ascii="楷体" w:eastAsia="楷体" w:hAnsi="楷体"/>
         </w:rPr>
       </w:pPr>
-      <w:hyperlink r:id="rId6" w:history="1">
+      <w:hyperlink r:id="rId7" w:history="1">
         <w:r>
           <w:rPr>
             <w:rStyle w:val="a4"/>
@@ -3690,7 +3880,7 @@
       </w:hyperlink>
     </w:p>
     <w:p>
-      <w:hyperlink r:id="rId7" w:history="1">
+      <w:hyperlink r:id="rId8" w:history="1">
         <w:r>
           <w:rPr>
             <w:rStyle w:val="a4"/>
@@ -3877,7 +4067,7 @@
       </w:r>
     </w:p>
     <w:p>
-      <w:hyperlink r:id="rId8" w:history="1">
+      <w:hyperlink r:id="rId9" w:history="1">
         <w:r>
           <w:rPr>
             <w:rStyle w:val="a4"/>
@@ -4044,6 +4234,158 @@
     </w:p>
     <w:p>
       <w:pPr>
+        <w:pStyle w:val="3"/>
+        <w:rPr>
+          <w:rFonts w:ascii="楷体" w:eastAsia="楷体" w:hAnsi="楷体"/>
+          <w:sz w:val="28"/>
+          <w:szCs w:val="28"/>
+        </w:rPr>
+      </w:pPr>
+      <w:r>
+        <w:rPr>
+          <w:rFonts w:ascii="楷体" w:eastAsia="楷体" w:hAnsi="楷体" w:hint="eastAsia"/>
+          <w:sz w:val="28"/>
+          <w:szCs w:val="28"/>
+        </w:rPr>
+        <w:lastRenderedPageBreak/>
+        <w:t>团子和盒子相交遮挡问题</w:t>
+      </w:r>
+    </w:p>
+    <w:p>
+      <w:pPr>
+        <w:rPr>
+          <w:rFonts w:ascii="楷体" w:eastAsia="楷体" w:hAnsi="楷体"/>
+        </w:rPr>
+      </w:pPr>
+      <w:r>
+        <w:rPr>
+          <w:rFonts w:ascii="楷体" w:eastAsia="楷体" w:hAnsi="楷体" w:hint="eastAsia"/>
+        </w:rPr>
+        <w:t>团子和盒子都是sprite，碰撞盒也是2d，如何去掉小线段，有遮挡的感觉？</w:t>
+      </w:r>
+    </w:p>
+    <w:p>
+      <w:pPr>
+        <w:jc w:val="center"/>
+      </w:pPr>
+      <w:r>
+        <w:rPr>
+          <w:noProof/>
+        </w:rPr>
+        <w:drawing>
+          <wp:inline distT="0" distB="0" distL="0" distR="0" wp14:anchorId="1F91F809" wp14:editId="51FAE2D7">
+            <wp:extent cx="1438095" cy="1180952"/>
+            <wp:effectExtent l="0" t="0" r="0" b="635"/>
+            <wp:docPr id="1" name="图片 1"/>
+            <wp:cNvGraphicFramePr>
+              <a:graphicFrameLocks xmlns:a="http://schemas.openxmlformats.org/drawingml/2006/main" noChangeAspect="1"/>
+            </wp:cNvGraphicFramePr>
+            <a:graphic xmlns:a="http://schemas.openxmlformats.org/drawingml/2006/main">
+              <a:graphicData uri="http://schemas.openxmlformats.org/drawingml/2006/picture">
+                <pic:pic xmlns:pic="http://schemas.openxmlformats.org/drawingml/2006/picture">
+                  <pic:nvPicPr>
+                    <pic:cNvPr id="1" name=""/>
+                    <pic:cNvPicPr/>
+                  </pic:nvPicPr>
+                  <pic:blipFill>
+                    <a:blip r:embed="rId10"/>
+                    <a:stretch>
+                      <a:fillRect/>
+                    </a:stretch>
+                  </pic:blipFill>
+                  <pic:spPr>
+                    <a:xfrm>
+                      <a:off x="0" y="0"/>
+                      <a:ext cx="1438095" cy="1180952"/>
+                    </a:xfrm>
+                    <a:prstGeom prst="rect">
+                      <a:avLst/>
+                    </a:prstGeom>
+                  </pic:spPr>
+                </pic:pic>
+              </a:graphicData>
+            </a:graphic>
+          </wp:inline>
+        </w:drawing>
+      </w:r>
+    </w:p>
+    <w:p>
+      <w:pPr>
+        <w:rPr>
+          <w:rFonts w:ascii="楷体" w:eastAsia="楷体" w:hAnsi="楷体"/>
+        </w:rPr>
+      </w:pPr>
+      <w:r>
+        <w:rPr>
+          <w:rFonts w:ascii="楷体" w:eastAsia="楷体" w:hAnsi="楷体" w:hint="eastAsia"/>
+        </w:rPr>
+        <w:t>：shader。</w:t>
+      </w:r>
+    </w:p>
+    <w:p>
+      <w:pPr>
+        <w:pStyle w:val="3"/>
+        <w:rPr>
+          <w:rFonts w:ascii="楷体" w:eastAsia="楷体" w:hAnsi="楷体"/>
+          <w:sz w:val="28"/>
+          <w:szCs w:val="28"/>
+        </w:rPr>
+      </w:pPr>
+      <w:r>
+        <w:rPr>
+          <w:rFonts w:ascii="楷体" w:eastAsia="楷体" w:hAnsi="楷体" w:hint="eastAsia"/>
+          <w:sz w:val="28"/>
+          <w:szCs w:val="28"/>
+        </w:rPr>
+        <w:t>团子和盒子的碰撞问题</w:t>
+      </w:r>
+    </w:p>
+    <w:p>
+      <w:pPr>
+        <w:rPr>
+          <w:rFonts w:ascii="楷体" w:eastAsia="楷体" w:hAnsi="楷体"/>
+        </w:rPr>
+      </w:pPr>
+      <w:r>
+        <w:rPr>
+          <w:rFonts w:ascii="楷体" w:eastAsia="楷体" w:hAnsi="楷体" w:hint="eastAsia"/>
+        </w:rPr>
+        <w:t>不知道为啥，</w:t>
+      </w:r>
+      <w:r>
+        <w:rPr>
+          <w:rFonts w:ascii="楷体" w:eastAsia="楷体" w:hAnsi="楷体" w:hint="eastAsia"/>
+        </w:rPr>
+        <w:t>有时候会突然生成特别多</w:t>
+      </w:r>
+      <w:r>
+        <w:rPr>
+          <w:rFonts w:ascii="楷体" w:eastAsia="楷体" w:hAnsi="楷体" w:hint="eastAsia"/>
+        </w:rPr>
+        <w:t>新盒子，造成笔记本卡机。</w:t>
+      </w:r>
+    </w:p>
+    <w:p>
+      <w:pPr>
+        <w:rPr>
+          <w:rFonts w:ascii="楷体" w:eastAsia="楷体" w:hAnsi="楷体"/>
+        </w:rPr>
+      </w:pPr>
+      <w:r>
+        <w:rPr>
+          <w:rFonts w:ascii="楷体" w:eastAsia="楷体" w:hAnsi="楷体" w:hint="eastAsia"/>
+        </w:rPr>
+        <w:t>：</w:t>
+      </w:r>
+      <w:r>
+        <w:rPr>
+          <w:rFonts w:ascii="楷体" w:eastAsia="楷体" w:hAnsi="楷体"/>
+        </w:rPr>
+        <w:t xml:space="preserve"> </w:t>
+      </w:r>
+    </w:p>
+    <w:p>
+      <w:pPr>
         <w:pStyle w:val="2"/>
         <w:rPr>
           <w:rFonts w:ascii="楷体" w:eastAsia="楷体" w:hAnsi="楷体"/>
@@ -4178,7 +4520,7 @@
       </w:r>
     </w:p>
     <w:p>
-      <w:hyperlink r:id="rId9" w:history="1">
+      <w:hyperlink r:id="rId11" w:history="1">
         <w:r>
           <w:rPr>
             <w:rStyle w:val="a4"/>
@@ -4332,7 +4674,7 @@
       </w:r>
     </w:p>
     <w:p>
-      <w:hyperlink r:id="rId10" w:history="1">
+      <w:hyperlink r:id="rId12" w:history="1">
         <w:r>
           <w:rPr>
             <w:rStyle w:val="a4"/>
@@ -4790,7 +5132,6 @@
           <w:sz w:val="28"/>
           <w:szCs w:val="28"/>
         </w:rPr>
-        <w:lastRenderedPageBreak/>
         <w:t>position和localposition的区别</w:t>
       </w:r>
     </w:p>
@@ -4841,7 +5182,7 @@
     <w:p>
       <w:pPr>
         <w:rPr>
-          <w:rFonts w:ascii="楷体" w:eastAsia="楷体" w:hAnsi="楷体" w:hint="eastAsia"/>
+          <w:rFonts w:ascii="楷体" w:eastAsia="楷体" w:hAnsi="楷体"/>
         </w:rPr>
       </w:pPr>
     </w:p>
@@ -4849,7 +5190,7 @@
       <w:pPr>
         <w:pStyle w:val="3"/>
         <w:rPr>
-          <w:rFonts w:ascii="楷体" w:eastAsia="楷体" w:hAnsi="楷体" w:hint="eastAsia"/>
+          <w:rFonts w:ascii="楷体" w:eastAsia="楷体" w:hAnsi="楷体"/>
           <w:sz w:val="28"/>
           <w:szCs w:val="28"/>
         </w:rPr>
@@ -4911,17 +5252,18 @@
       <w:pPr>
         <w:pStyle w:val="3"/>
         <w:rPr>
-          <w:rFonts w:ascii="楷体" w:eastAsia="楷体" w:hAnsi="楷体" w:hint="eastAsia"/>
-          <w:sz w:val="28"/>
-          <w:szCs w:val="28"/>
-        </w:rPr>
-      </w:pPr>
-      <w:r>
-        <w:rPr>
-          <w:rFonts w:ascii="楷体" w:eastAsia="楷体" w:hAnsi="楷体"/>
-          <w:sz w:val="28"/>
-          <w:szCs w:val="28"/>
-        </w:rPr>
+          <w:rFonts w:ascii="楷体" w:eastAsia="楷体" w:hAnsi="楷体"/>
+          <w:sz w:val="28"/>
+          <w:szCs w:val="28"/>
+        </w:rPr>
+      </w:pPr>
+      <w:r>
+        <w:rPr>
+          <w:rFonts w:ascii="楷体" w:eastAsia="楷体" w:hAnsi="楷体"/>
+          <w:sz w:val="28"/>
+          <w:szCs w:val="28"/>
+        </w:rPr>
+        <w:lastRenderedPageBreak/>
         <w:t>[ExecuteInEditMode]</w:t>
       </w:r>
     </w:p>
@@ -4965,14 +5307,14 @@
     <w:p>
       <w:pPr>
         <w:rPr>
-          <w:rFonts w:ascii="楷体" w:eastAsia="楷体" w:hAnsi="楷体" w:hint="eastAsia"/>
-        </w:rPr>
-      </w:pPr>
-    </w:p>
-    <w:p>
-      <w:pPr>
-        <w:rPr>
-          <w:rFonts w:ascii="楷体" w:eastAsia="楷体" w:hAnsi="楷体" w:hint="eastAsia"/>
+          <w:rFonts w:ascii="楷体" w:eastAsia="楷体" w:hAnsi="楷体"/>
+        </w:rPr>
+      </w:pPr>
+    </w:p>
+    <w:p>
+      <w:pPr>
+        <w:rPr>
+          <w:rFonts w:ascii="楷体" w:eastAsia="楷体" w:hAnsi="楷体"/>
         </w:rPr>
       </w:pPr>
       <w:r>
@@ -4985,7 +5327,7 @@
     <w:p>
       <w:pPr>
         <w:rPr>
-          <w:rFonts w:ascii="楷体" w:eastAsia="楷体" w:hAnsi="楷体" w:hint="eastAsia"/>
+          <w:rFonts w:ascii="楷体" w:eastAsia="楷体" w:hAnsi="楷体"/>
         </w:rPr>
       </w:pPr>
       <w:r>
@@ -4998,7 +5340,7 @@
     <w:p>
       <w:pPr>
         <w:rPr>
-          <w:rFonts w:ascii="楷体" w:eastAsia="楷体" w:hAnsi="楷体" w:hint="eastAsia"/>
+          <w:rFonts w:ascii="楷体" w:eastAsia="楷体" w:hAnsi="楷体"/>
         </w:rPr>
       </w:pPr>
       <w:r>
@@ -5011,7 +5353,7 @@
     <w:p>
       <w:pPr>
         <w:rPr>
-          <w:rFonts w:ascii="楷体" w:eastAsia="楷体" w:hAnsi="楷体" w:hint="eastAsia"/>
+          <w:rFonts w:ascii="楷体" w:eastAsia="楷体" w:hAnsi="楷体"/>
         </w:rPr>
       </w:pPr>
       <w:r>
@@ -5024,7 +5366,7 @@
     <w:p>
       <w:pPr>
         <w:rPr>
-          <w:rFonts w:ascii="楷体" w:eastAsia="楷体" w:hAnsi="楷体" w:hint="eastAsia"/>
+          <w:rFonts w:ascii="楷体" w:eastAsia="楷体" w:hAnsi="楷体"/>
         </w:rPr>
       </w:pPr>
       <w:r>
@@ -5037,7 +5379,7 @@
     <w:p>
       <w:pPr>
         <w:rPr>
-          <w:rFonts w:ascii="楷体" w:eastAsia="楷体" w:hAnsi="楷体" w:hint="eastAsia"/>
+          <w:rFonts w:ascii="楷体" w:eastAsia="楷体" w:hAnsi="楷体"/>
         </w:rPr>
       </w:pPr>
       <w:r>
@@ -5051,7 +5393,7 @@
       <w:pPr>
         <w:pStyle w:val="3"/>
         <w:rPr>
-          <w:rFonts w:ascii="楷体" w:eastAsia="楷体" w:hAnsi="楷体" w:hint="eastAsia"/>
+          <w:rFonts w:ascii="楷体" w:eastAsia="楷体" w:hAnsi="楷体"/>
           <w:sz w:val="28"/>
           <w:szCs w:val="28"/>
         </w:rPr>
@@ -5169,7 +5511,7 @@
     <w:p>
       <w:pPr>
         <w:rPr>
-          <w:rFonts w:ascii="楷体" w:eastAsia="楷体" w:hAnsi="楷体" w:hint="eastAsia"/>
+          <w:rFonts w:ascii="楷体" w:eastAsia="楷体" w:hAnsi="楷体"/>
         </w:rPr>
       </w:pPr>
     </w:p>
@@ -5177,7 +5519,7 @@
       <w:pPr>
         <w:pStyle w:val="3"/>
         <w:rPr>
-          <w:rFonts w:ascii="楷体" w:eastAsia="楷体" w:hAnsi="楷体" w:hint="eastAsia"/>
+          <w:rFonts w:ascii="楷体" w:eastAsia="楷体" w:hAnsi="楷体"/>
           <w:sz w:val="28"/>
           <w:szCs w:val="28"/>
         </w:rPr>
@@ -5194,11 +5536,184 @@
     <w:p>
       <w:pPr>
         <w:rPr>
-          <w:rFonts w:ascii="楷体" w:eastAsia="楷体" w:hAnsi="楷体" w:hint="eastAsia"/>
-        </w:rPr>
-      </w:pPr>
-      <w:bookmarkStart w:id="0" w:name="_GoBack"/>
-      <w:bookmarkEnd w:id="0"/>
+          <w:rFonts w:ascii="楷体" w:eastAsia="楷体" w:hAnsi="楷体"/>
+        </w:rPr>
+      </w:pPr>
+      <w:r>
+        <w:rPr>
+          <w:rFonts w:ascii="楷体" w:eastAsia="楷体" w:hAnsi="楷体"/>
+        </w:rPr>
+        <w:t>mspaint画出来的图</w:t>
+      </w:r>
+      <w:r>
+        <w:rPr>
+          <w:rFonts w:ascii="楷体" w:eastAsia="楷体" w:hAnsi="楷体" w:hint="eastAsia"/>
+        </w:rPr>
+        <w:t>，</w:t>
+      </w:r>
+      <w:r>
+        <w:rPr>
+          <w:rFonts w:ascii="楷体" w:eastAsia="楷体" w:hAnsi="楷体"/>
+        </w:rPr>
+        <w:t>默认背景色是白色</w:t>
+      </w:r>
+      <w:r>
+        <w:rPr>
+          <w:rFonts w:ascii="楷体" w:eastAsia="楷体" w:hAnsi="楷体" w:hint="eastAsia"/>
+        </w:rPr>
+        <w:t>，</w:t>
+      </w:r>
+      <w:r>
+        <w:rPr>
+          <w:rFonts w:ascii="楷体" w:eastAsia="楷体" w:hAnsi="楷体"/>
+        </w:rPr>
+        <w:t>ps去掉即可</w:t>
+      </w:r>
+      <w:r>
+        <w:rPr>
+          <w:rFonts w:ascii="楷体" w:eastAsia="楷体" w:hAnsi="楷体" w:hint="eastAsia"/>
+        </w:rPr>
+        <w:t>。</w:t>
+      </w:r>
+    </w:p>
+    <w:p>
+      <w:pPr>
+        <w:pStyle w:val="3"/>
+        <w:rPr>
+          <w:rFonts w:ascii="楷体" w:eastAsia="楷体" w:hAnsi="楷体"/>
+          <w:sz w:val="28"/>
+          <w:szCs w:val="28"/>
+        </w:rPr>
+      </w:pPr>
+      <w:r>
+        <w:rPr>
+          <w:rFonts w:ascii="楷体" w:eastAsia="楷体" w:hAnsi="楷体"/>
+          <w:sz w:val="28"/>
+          <w:szCs w:val="28"/>
+        </w:rPr>
+        <w:t>3d collider和</w:t>
+      </w:r>
+      <w:r>
+        <w:rPr>
+          <w:rFonts w:ascii="楷体" w:eastAsia="楷体" w:hAnsi="楷体" w:hint="eastAsia"/>
+          <w:sz w:val="28"/>
+          <w:szCs w:val="28"/>
+        </w:rPr>
+        <w:t>2d</w:t>
+      </w:r>
+      <w:r>
+        <w:rPr>
+          <w:rFonts w:ascii="楷体" w:eastAsia="楷体" w:hAnsi="楷体"/>
+          <w:sz w:val="28"/>
+          <w:szCs w:val="28"/>
+        </w:rPr>
+        <w:t xml:space="preserve"> collider</w:t>
+      </w:r>
+    </w:p>
+    <w:p>
+      <w:pPr>
+        <w:rPr>
+          <w:rFonts w:ascii="楷体" w:eastAsia="楷体" w:hAnsi="楷体"/>
+        </w:rPr>
+      </w:pPr>
+      <w:r>
+        <w:rPr>
+          <w:rFonts w:ascii="楷体" w:eastAsia="楷体" w:hAnsi="楷体" w:hint="eastAsia"/>
+        </w:rPr>
+        <w:t>不要试图让3d的collider和2d的collider进行碰撞检测。</w:t>
+      </w:r>
+    </w:p>
+    <w:p>
+      <w:pPr>
+        <w:pStyle w:val="3"/>
+        <w:rPr>
+          <w:rFonts w:ascii="楷体" w:eastAsia="楷体" w:hAnsi="楷体" w:hint="eastAsia"/>
+          <w:sz w:val="28"/>
+          <w:szCs w:val="28"/>
+        </w:rPr>
+      </w:pPr>
+      <w:r>
+        <w:rPr>
+          <w:rFonts w:ascii="楷体" w:eastAsia="楷体" w:hAnsi="楷体" w:hint="eastAsia"/>
+          <w:sz w:val="28"/>
+          <w:szCs w:val="28"/>
+        </w:rPr>
+        <w:t>line</w:t>
+      </w:r>
+      <w:r>
+        <w:rPr>
+          <w:rFonts w:ascii="楷体" w:eastAsia="楷体" w:hAnsi="楷体"/>
+          <w:sz w:val="28"/>
+          <w:szCs w:val="28"/>
+        </w:rPr>
+        <w:t>Renderer组件</w:t>
+      </w:r>
+    </w:p>
+    <w:p>
+      <w:pPr>
+        <w:rPr>
+          <w:rFonts w:ascii="楷体" w:eastAsia="楷体" w:hAnsi="楷体" w:hint="eastAsia"/>
+        </w:rPr>
+      </w:pPr>
+      <w:r>
+        <w:rPr>
+          <w:rFonts w:ascii="楷体" w:eastAsia="楷体" w:hAnsi="楷体" w:hint="eastAsia"/>
+        </w:rPr>
+        <w:t>游戏中的拖尾效果会用到LineRenderer</w:t>
+      </w:r>
+      <w:r>
+        <w:rPr>
+          <w:rFonts w:ascii="楷体" w:eastAsia="楷体" w:hAnsi="楷体" w:hint="eastAsia"/>
+        </w:rPr>
+        <w:t>和Trail</w:t>
+      </w:r>
+      <w:r>
+        <w:rPr>
+          <w:rFonts w:ascii="楷体" w:eastAsia="楷体" w:hAnsi="楷体"/>
+        </w:rPr>
+        <w:t>Renderer</w:t>
+      </w:r>
+    </w:p>
+    <w:p>
+      <w:hyperlink r:id="rId13" w:history="1">
+        <w:r>
+          <w:rPr>
+            <w:rStyle w:val="a4"/>
+          </w:rPr>
+          <w:t>https://www.cnblogs.com/driftingclouds/p/6442847.html</w:t>
+        </w:r>
+      </w:hyperlink>
+    </w:p>
+    <w:p>
+      <w:pPr>
+        <w:rPr>
+          <w:rFonts w:ascii="楷体" w:eastAsia="楷体" w:hAnsi="楷体" w:hint="eastAsia"/>
+        </w:rPr>
+      </w:pPr>
+      <w:r>
+        <w:rPr>
+          <w:rFonts w:ascii="楷体" w:eastAsia="楷体" w:hAnsi="楷体"/>
+        </w:rPr>
+        <w:t>不知道为啥</w:t>
+      </w:r>
+      <w:r>
+        <w:rPr>
+          <w:rFonts w:ascii="楷体" w:eastAsia="楷体" w:hAnsi="楷体" w:hint="eastAsia"/>
+        </w:rPr>
+        <w:t>，</w:t>
+      </w:r>
+      <w:r>
+        <w:rPr>
+          <w:rFonts w:ascii="楷体" w:eastAsia="楷体" w:hAnsi="楷体"/>
+        </w:rPr>
+        <w:t>我加到linerender上的material不起作用啊</w:t>
+      </w:r>
+      <w:r>
+        <w:rPr>
+          <w:rFonts w:ascii="楷体" w:eastAsia="楷体" w:hAnsi="楷体" w:hint="eastAsia"/>
+        </w:rPr>
+        <w:t>。</w:t>
+      </w:r>
     </w:p>
     <w:p>
       <w:pPr>
@@ -5304,7 +5819,7 @@
       </w:r>
     </w:p>
     <w:p>
-      <w:hyperlink r:id="rId11" w:history="1">
+      <w:hyperlink r:id="rId14" w:history="1">
         <w:r>
           <w:rPr>
             <w:rStyle w:val="a4"/>
@@ -5488,6 +6003,79 @@
           <w:rFonts w:ascii="楷体" w:eastAsia="楷体" w:hAnsi="楷体" w:hint="eastAsia"/>
         </w:rPr>
         <w:t>2D，用Sprite做盒子，上面加载碰撞盒？</w:t>
+      </w:r>
+    </w:p>
+    <w:p>
+      <w:pPr>
+        <w:rPr>
+          <w:rFonts w:ascii="楷体" w:eastAsia="楷体" w:hAnsi="楷体"/>
+        </w:rPr>
+      </w:pPr>
+      <w:r>
+        <w:rPr>
+          <w:rFonts w:ascii="楷体" w:eastAsia="楷体" w:hAnsi="楷体" w:hint="eastAsia"/>
+        </w:rPr>
+        <w:t>：</w:t>
+      </w:r>
+      <w:r>
+        <w:rPr>
+          <w:rFonts w:ascii="楷体" w:eastAsia="楷体" w:hAnsi="楷体"/>
+        </w:rPr>
+        <w:t>试了试</w:t>
+      </w:r>
+      <w:r>
+        <w:rPr>
+          <w:rFonts w:ascii="楷体" w:eastAsia="楷体" w:hAnsi="楷体" w:hint="eastAsia"/>
+        </w:rPr>
+        <w:t>，</w:t>
+      </w:r>
+      <w:r>
+        <w:rPr>
+          <w:rFonts w:ascii="楷体" w:eastAsia="楷体" w:hAnsi="楷体"/>
+        </w:rPr>
+        <w:t>用</w:t>
+      </w:r>
+      <w:r>
+        <w:rPr>
+          <w:rFonts w:ascii="楷体" w:eastAsia="楷体" w:hAnsi="楷体" w:hint="eastAsia"/>
+        </w:rPr>
+        <w:t>2d</w:t>
+      </w:r>
+      <w:r>
+        <w:rPr>
+          <w:rFonts w:ascii="楷体" w:eastAsia="楷体" w:hAnsi="楷体"/>
+        </w:rPr>
+        <w:t xml:space="preserve"> collider和</w:t>
+      </w:r>
+      <w:r>
+        <w:rPr>
+          <w:rFonts w:ascii="楷体" w:eastAsia="楷体" w:hAnsi="楷体" w:hint="eastAsia"/>
+        </w:rPr>
+        <w:t>2d</w:t>
+      </w:r>
+      <w:r>
+        <w:rPr>
+          <w:rFonts w:ascii="楷体" w:eastAsia="楷体" w:hAnsi="楷体"/>
+        </w:rPr>
+        <w:t xml:space="preserve"> rigidbody是可以的</w:t>
+      </w:r>
+      <w:r>
+        <w:rPr>
+          <w:rFonts w:ascii="楷体" w:eastAsia="楷体" w:hAnsi="楷体" w:hint="eastAsia"/>
+        </w:rPr>
+        <w:t>，</w:t>
+      </w:r>
+      <w:r>
+        <w:rPr>
+          <w:rFonts w:ascii="楷体" w:eastAsia="楷体" w:hAnsi="楷体"/>
+        </w:rPr>
+        <w:t>效果也不错</w:t>
+      </w:r>
+      <w:r>
+        <w:rPr>
+          <w:rFonts w:ascii="楷体" w:eastAsia="楷体" w:hAnsi="楷体" w:hint="eastAsia"/>
+        </w:rPr>
+        <w:t>。</w:t>
       </w:r>
     </w:p>
     <w:p>
@@ -5833,6 +6421,196 @@
     </w:p>
     <w:p>
       <w:pPr>
+        <w:pStyle w:val="3"/>
+        <w:rPr>
+          <w:rFonts w:ascii="楷体" w:eastAsia="楷体" w:hAnsi="楷体"/>
+          <w:sz w:val="28"/>
+          <w:szCs w:val="28"/>
+        </w:rPr>
+      </w:pPr>
+      <w:r>
+        <w:rPr>
+          <w:rFonts w:ascii="楷体" w:eastAsia="楷体" w:hAnsi="楷体"/>
+          <w:sz w:val="28"/>
+          <w:szCs w:val="28"/>
+        </w:rPr>
+        <w:t>角色</w:t>
+      </w:r>
+    </w:p>
+    <w:p>
+      <w:pPr>
+        <w:rPr>
+          <w:rFonts w:ascii="楷体" w:eastAsia="楷体" w:hAnsi="楷体"/>
+        </w:rPr>
+      </w:pPr>
+      <w:r>
+        <w:rPr>
+          <w:rFonts w:ascii="楷体" w:eastAsia="楷体" w:hAnsi="楷体"/>
+        </w:rPr>
+        <w:t>主角是个小团子</w:t>
+      </w:r>
+      <w:r>
+        <w:rPr>
+          <w:rFonts w:ascii="楷体" w:eastAsia="楷体" w:hAnsi="楷体" w:hint="eastAsia"/>
+        </w:rPr>
+        <w:t>，</w:t>
+      </w:r>
+      <w:r>
+        <w:rPr>
+          <w:rFonts w:ascii="楷体" w:eastAsia="楷体" w:hAnsi="楷体"/>
+        </w:rPr>
+        <w:t>刚开始它只是个圆</w:t>
+      </w:r>
+      <w:r>
+        <w:rPr>
+          <w:rFonts w:ascii="楷体" w:eastAsia="楷体" w:hAnsi="楷体" w:hint="eastAsia"/>
+        </w:rPr>
+        <w:t>，</w:t>
+      </w:r>
+      <w:r>
+        <w:rPr>
+          <w:rFonts w:ascii="楷体" w:eastAsia="楷体" w:hAnsi="楷体"/>
+        </w:rPr>
+        <w:t>但是经过重重艰难险阻</w:t>
+      </w:r>
+      <w:r>
+        <w:rPr>
+          <w:rFonts w:ascii="楷体" w:eastAsia="楷体" w:hAnsi="楷体" w:hint="eastAsia"/>
+        </w:rPr>
+        <w:t>，</w:t>
+      </w:r>
+      <w:r>
+        <w:rPr>
+          <w:rFonts w:ascii="楷体" w:eastAsia="楷体" w:hAnsi="楷体"/>
+        </w:rPr>
+        <w:t>跳过了一些重要的盒子</w:t>
+      </w:r>
+      <w:r>
+        <w:rPr>
+          <w:rFonts w:ascii="楷体" w:eastAsia="楷体" w:hAnsi="楷体" w:hint="eastAsia"/>
+        </w:rPr>
+        <w:t>，</w:t>
+      </w:r>
+      <w:r>
+        <w:rPr>
+          <w:rFonts w:ascii="楷体" w:eastAsia="楷体" w:hAnsi="楷体"/>
+        </w:rPr>
+        <w:t>它开始长出了眼睛</w:t>
+      </w:r>
+      <w:r>
+        <w:rPr>
+          <w:rFonts w:ascii="楷体" w:eastAsia="楷体" w:hAnsi="楷体" w:hint="eastAsia"/>
+        </w:rPr>
+        <w:t>、</w:t>
+      </w:r>
+      <w:r>
+        <w:rPr>
+          <w:rFonts w:ascii="楷体" w:eastAsia="楷体" w:hAnsi="楷体"/>
+        </w:rPr>
+        <w:t>嘴巴</w:t>
+      </w:r>
+      <w:r>
+        <w:rPr>
+          <w:rFonts w:ascii="楷体" w:eastAsia="楷体" w:hAnsi="楷体" w:hint="eastAsia"/>
+        </w:rPr>
+        <w:t>，</w:t>
+      </w:r>
+      <w:r>
+        <w:rPr>
+          <w:rFonts w:ascii="楷体" w:eastAsia="楷体" w:hAnsi="楷体"/>
+        </w:rPr>
+        <w:t>头顶上的智慧草</w:t>
+      </w:r>
+      <w:r>
+        <w:rPr>
+          <w:rFonts w:ascii="楷体" w:eastAsia="楷体" w:hAnsi="楷体" w:hint="eastAsia"/>
+        </w:rPr>
+        <w:t>。</w:t>
+      </w:r>
+    </w:p>
+    <w:p>
+      <w:pPr>
+        <w:rPr>
+          <w:rFonts w:ascii="楷体" w:eastAsia="楷体" w:hAnsi="楷体"/>
+        </w:rPr>
+      </w:pPr>
+      <w:r>
+        <w:rPr>
+          <w:rFonts w:ascii="楷体" w:eastAsia="楷体" w:hAnsi="楷体"/>
+        </w:rPr>
+        <w:t>两个小团子携手并进</w:t>
+      </w:r>
+      <w:r>
+        <w:rPr>
+          <w:rFonts w:ascii="楷体" w:eastAsia="楷体" w:hAnsi="楷体" w:hint="eastAsia"/>
+        </w:rPr>
+        <w:t>。</w:t>
+      </w:r>
+      <w:r>
+        <w:rPr>
+          <w:rFonts w:ascii="楷体" w:eastAsia="楷体" w:hAnsi="楷体"/>
+        </w:rPr>
+        <w:t>如果关卡可以使用到团子的身体</w:t>
+      </w:r>
+      <w:r>
+        <w:rPr>
+          <w:rFonts w:ascii="楷体" w:eastAsia="楷体" w:hAnsi="楷体" w:hint="eastAsia"/>
+        </w:rPr>
+        <w:t>，</w:t>
+      </w:r>
+      <w:r>
+        <w:rPr>
+          <w:rFonts w:ascii="楷体" w:eastAsia="楷体" w:hAnsi="楷体"/>
+        </w:rPr>
+        <w:t>部位就更好了</w:t>
+      </w:r>
+      <w:r>
+        <w:rPr>
+          <w:rFonts w:ascii="楷体" w:eastAsia="楷体" w:hAnsi="楷体" w:hint="eastAsia"/>
+        </w:rPr>
+        <w:t>。</w:t>
+      </w:r>
+      <w:r>
+        <w:rPr>
+          <w:rFonts w:ascii="楷体" w:eastAsia="楷体" w:hAnsi="楷体"/>
+        </w:rPr>
+        <w:t>或者只是增加五官表情动画和声音也行</w:t>
+      </w:r>
+      <w:r>
+        <w:rPr>
+          <w:rFonts w:ascii="楷体" w:eastAsia="楷体" w:hAnsi="楷体" w:hint="eastAsia"/>
+        </w:rPr>
+        <w:t>。</w:t>
+      </w:r>
+    </w:p>
+    <w:p>
+      <w:pPr>
+        <w:rPr>
+          <w:rFonts w:ascii="楷体" w:eastAsia="楷体" w:hAnsi="楷体"/>
+        </w:rPr>
+      </w:pPr>
+    </w:p>
+    <w:p>
+      <w:pPr>
+        <w:pStyle w:val="3"/>
+        <w:rPr>
+          <w:rFonts w:ascii="楷体" w:eastAsia="楷体" w:hAnsi="楷体"/>
+          <w:sz w:val="28"/>
+          <w:szCs w:val="28"/>
+        </w:rPr>
+      </w:pPr>
+      <w:r>
+        <w:rPr>
+          <w:rFonts w:ascii="楷体" w:eastAsia="楷体" w:hAnsi="楷体" w:hint="eastAsia"/>
+          <w:sz w:val="28"/>
+          <w:szCs w:val="28"/>
+        </w:rPr>
+        <w:t>思想</w:t>
+      </w:r>
+    </w:p>
+    <w:p/>
+    <w:p>
+      <w:pPr>
         <w:pStyle w:val="2"/>
         <w:rPr>
           <w:rFonts w:ascii="楷体" w:eastAsia="楷体" w:hAnsi="楷体"/>
@@ -5962,6 +6740,7 @@
           <w:sz w:val="28"/>
           <w:szCs w:val="28"/>
         </w:rPr>
+        <w:lastRenderedPageBreak/>
         <w:t>边缘跳跃下次会跳空</w:t>
       </w:r>
     </w:p>

</xml_diff>